<commit_message>
finished header, experimenting with typescript data for sprints
</commit_message>
<xml_diff>
--- a/Project_Plan.docx
+++ b/Project_Plan.docx
@@ -126,7 +126,7 @@
       <w:pPr>
         <w:ind w:left="720"/>
         <w:rPr>
-          <w:color w:val="000000" w:themeColor="text1"/>
+          <w:color w:val="FF0000"/>
         </w:rPr>
       </w:pPr>
       <w:r>
@@ -140,6 +140,65 @@
           <w:color w:val="FF0000"/>
         </w:rPr>
         <w:t>Dec. 27</w:t>
+      </w:r>
+    </w:p>
+    <w:p>
+      <w:pPr>
+        <w:ind w:left="720"/>
+      </w:pPr>
+    </w:p>
+    <w:p>
+      <w:pPr>
+        <w:ind w:left="720"/>
+        <w:rPr>
+          <w:color w:val="FF0000"/>
+        </w:rPr>
+      </w:pPr>
+      <w:r>
+        <w:rPr>
+          <w:color w:val="000000" w:themeColor="text1"/>
+        </w:rPr>
+        <w:t>Header/Struc</w:t>
+      </w:r>
+      <w:r>
+        <w:rPr>
+          <w:color w:val="000000" w:themeColor="text1"/>
+        </w:rPr>
+        <w:t>t</w:t>
+      </w:r>
+      <w:r>
+        <w:rPr>
+          <w:color w:val="000000" w:themeColor="text1"/>
+        </w:rPr>
+        <w:t xml:space="preserve">ure: </w:t>
+      </w:r>
+      <w:r>
+        <w:rPr>
+          <w:color w:val="FF0000"/>
+        </w:rPr>
+        <w:t>Jan. 9</w:t>
+      </w:r>
+    </w:p>
+    <w:p>
+      <w:pPr>
+        <w:ind w:left="720"/>
+      </w:pPr>
+    </w:p>
+    <w:p>
+      <w:pPr>
+        <w:ind w:left="720"/>
+        <w:rPr>
+          <w:color w:val="000000" w:themeColor="text1"/>
+        </w:rPr>
+      </w:pPr>
+      <w:r>
+        <w:t xml:space="preserve">Import Object data to create sprints on sprint page: </w:t>
+      </w:r>
+      <w:r>
+        <w:rPr>
+          <w:color w:val="FF0000"/>
+        </w:rPr>
+        <w:t>Jan. 10</w:t>
       </w:r>
     </w:p>
     <w:sectPr>

</xml_diff>